<commit_message>
nmv 29 01 2025
</commit_message>
<xml_diff>
--- a/brAhmaNa/TB 2.5-2.8 Sanskrit Corrections.docx
+++ b/brAhmaNa/TB 2.5-2.8 Sanskrit Corrections.docx
@@ -1,6 +1,6 @@
 
 <file path=word/document.xml><?xml version="1.0" encoding="utf-8"?>
-<w:document xmlns:wpc="http://schemas.microsoft.com/office/word/2010/wordprocessingCanvas" xmlns:cx="http://schemas.microsoft.com/office/drawing/2014/chartex" xmlns:cx1="http://schemas.microsoft.com/office/drawing/2015/9/8/chartex" xmlns:cx2="http://schemas.microsoft.com/office/drawing/2015/10/21/chartex" xmlns:cx3="http://schemas.microsoft.com/office/drawing/2016/5/9/chartex" xmlns:cx4="http://schemas.microsoft.com/office/drawing/2016/5/10/chartex" xmlns:cx5="http://schemas.microsoft.com/office/drawing/2016/5/11/chartex" xmlns:cx6="http://schemas.microsoft.com/office/drawing/2016/5/12/chartex" xmlns:cx7="http://schemas.microsoft.com/office/drawing/2016/5/13/chartex" xmlns:cx8="http://schemas.microsoft.com/office/drawing/2016/5/14/chartex" xmlns:mc="http://schemas.openxmlformats.org/markup-compatibility/2006" xmlns:aink="http://schemas.microsoft.com/office/drawing/2016/ink" xmlns:am3d="http://schemas.microsoft.com/office/drawing/2017/model3d" xmlns:o="urn:schemas-microsoft-com:office:office" xmlns:oel="http://schemas.microsoft.com/office/2019/extlst" xmlns:r="http://schemas.openxmlformats.org/officeDocument/2006/relationships" xmlns:m="http://schemas.openxmlformats.org/officeDocument/2006/math" xmlns:v="urn:schemas-microsoft-com:vml" xmlns:wp14="http://schemas.microsoft.com/office/word/2010/wordprocessingDrawing" xmlns:wp="http://schemas.openxmlformats.org/drawingml/2006/wordprocessingDrawing" xmlns:w10="urn:schemas-microsoft-com:office:word" xmlns:w="http://schemas.openxmlformats.org/wordprocessingml/2006/main" xmlns:w14="http://schemas.microsoft.com/office/word/2010/wordml" xmlns:w15="http://schemas.microsoft.com/office/word/2012/wordml" xmlns:w16cex="http://schemas.microsoft.com/office/word/2018/wordml/cex" xmlns:w16cid="http://schemas.microsoft.com/office/word/2016/wordml/cid" xmlns:w16="http://schemas.microsoft.com/office/word/2018/wordml" xmlns:w16du="http://schemas.microsoft.com/office/word/2023/wordml/word16du" xmlns:w16sdtdh="http://schemas.microsoft.com/office/word/2020/wordml/sdtdatahash" xmlns:w16se="http://schemas.microsoft.com/office/word/2015/wordml/symex" xmlns:wpg="http://schemas.microsoft.com/office/word/2010/wordprocessingGroup" xmlns:wpi="http://schemas.microsoft.com/office/word/2010/wordprocessingInk" xmlns:wne="http://schemas.microsoft.com/office/word/2006/wordml" xmlns:wps="http://schemas.microsoft.com/office/word/2010/wordprocessingShape" mc:Ignorable="w14 w15 w16se w16cid w16 w16cex w16sdtdh w16du wp14">
+<w:document xmlns:wpc="http://schemas.microsoft.com/office/word/2010/wordprocessingCanvas" xmlns:cx="http://schemas.microsoft.com/office/drawing/2014/chartex" xmlns:cx1="http://schemas.microsoft.com/office/drawing/2015/9/8/chartex" xmlns:cx2="http://schemas.microsoft.com/office/drawing/2015/10/21/chartex" xmlns:cx3="http://schemas.microsoft.com/office/drawing/2016/5/9/chartex" xmlns:cx4="http://schemas.microsoft.com/office/drawing/2016/5/10/chartex" xmlns:cx5="http://schemas.microsoft.com/office/drawing/2016/5/11/chartex" xmlns:cx6="http://schemas.microsoft.com/office/drawing/2016/5/12/chartex" xmlns:cx7="http://schemas.microsoft.com/office/drawing/2016/5/13/chartex" xmlns:cx8="http://schemas.microsoft.com/office/drawing/2016/5/14/chartex" xmlns:mc="http://schemas.openxmlformats.org/markup-compatibility/2006" xmlns:aink="http://schemas.microsoft.com/office/drawing/2016/ink" xmlns:am3d="http://schemas.microsoft.com/office/drawing/2017/model3d" xmlns:o="urn:schemas-microsoft-com:office:office" xmlns:oel="http://schemas.microsoft.com/office/2019/extlst" xmlns:r="http://schemas.openxmlformats.org/officeDocument/2006/relationships" xmlns:m="http://schemas.openxmlformats.org/officeDocument/2006/math" xmlns:v="urn:schemas-microsoft-com:vml" xmlns:wp14="http://schemas.microsoft.com/office/word/2010/wordprocessingDrawing" xmlns:wp="http://schemas.openxmlformats.org/drawingml/2006/wordprocessingDrawing" xmlns:w10="urn:schemas-microsoft-com:office:word" xmlns:w="http://schemas.openxmlformats.org/wordprocessingml/2006/main" xmlns:w14="http://schemas.microsoft.com/office/word/2010/wordml" xmlns:w15="http://schemas.microsoft.com/office/word/2012/wordml" xmlns:w16cex="http://schemas.microsoft.com/office/word/2018/wordml/cex" xmlns:w16cid="http://schemas.microsoft.com/office/word/2016/wordml/cid" xmlns:w16="http://schemas.microsoft.com/office/word/2018/wordml" xmlns:w16du="http://schemas.microsoft.com/office/word/2023/wordml/word16du" xmlns:w16sdtdh="http://schemas.microsoft.com/office/word/2020/wordml/sdtdatahash" xmlns:w16sdtfl="http://schemas.microsoft.com/office/word/2024/wordml/sdtformatlock" xmlns:w16se="http://schemas.microsoft.com/office/word/2015/wordml/symex" xmlns:wpg="http://schemas.microsoft.com/office/word/2010/wordprocessingGroup" xmlns:wpi="http://schemas.microsoft.com/office/word/2010/wordprocessingInk" xmlns:wne="http://schemas.microsoft.com/office/word/2006/wordml" xmlns:wps="http://schemas.microsoft.com/office/word/2010/wordprocessingShape" mc:Ignorable="w14 w15 w16se w16cid w16 w16cex w16sdtdh w16sdtfl w16du wp14">
   <w:body>
     <w:p>
       <w:pPr>
@@ -22,8 +22,20 @@
           <w:szCs w:val="32"/>
           <w:u w:val="single"/>
         </w:rPr>
-        <w:t>TaittirIya BrAhmaNam TB 2.5 - 2.8  Book</w:t>
+        <w:t xml:space="preserve">TaittirIya BrAhmaNam TB 2.5 - </w:t>
       </w:r>
+      <w:proofErr w:type="gramStart"/>
+      <w:r>
+        <w:rPr>
+          <w:b/>
+          <w:bCs/>
+          <w:sz w:val="32"/>
+          <w:szCs w:val="32"/>
+          <w:u w:val="single"/>
+        </w:rPr>
+        <w:t>2.8  Book</w:t>
+      </w:r>
+      <w:proofErr w:type="gramEnd"/>
       <w:r>
         <w:rPr>
           <w:b/>
@@ -85,7 +97,18 @@
           <w:szCs w:val="32"/>
           <w:u w:val="single"/>
         </w:rPr>
-        <w:t xml:space="preserve">Observed till </w:t>
+        <w:t xml:space="preserve">Observed </w:t>
+      </w:r>
+      <w:proofErr w:type="gramStart"/>
+      <w:r>
+        <w:rPr>
+          <w:b/>
+          <w:bCs/>
+          <w:sz w:val="32"/>
+          <w:szCs w:val="32"/>
+          <w:u w:val="single"/>
+        </w:rPr>
+        <w:t xml:space="preserve">till </w:t>
       </w:r>
       <w:r>
         <w:rPr>
@@ -98,6 +121,7 @@
         </w:rPr>
         <w:t>????</w:t>
       </w:r>
+      <w:proofErr w:type="gramEnd"/>
     </w:p>
     <w:p>
       <w:pPr>
@@ -257,6 +281,7 @@
           <w:p>
             <w:pPr>
               <w:spacing w:before="0" w:line="240" w:lineRule="auto"/>
+              <w:jc w:val="center"/>
               <w:rPr>
                 <w:b/>
                 <w:sz w:val="28"/>
@@ -286,6 +311,7 @@
           <w:p>
             <w:pPr>
               <w:spacing w:before="0" w:line="240" w:lineRule="auto"/>
+              <w:jc w:val="center"/>
               <w:rPr>
                 <w:b/>
                 <w:sz w:val="28"/>
@@ -324,6 +350,7 @@
           <w:p>
             <w:pPr>
               <w:spacing w:before="0" w:line="240" w:lineRule="auto"/>
+              <w:jc w:val="center"/>
               <w:rPr>
                 <w:sz w:val="28"/>
                 <w:szCs w:val="28"/>
@@ -361,6 +388,7 @@
               <w:autoSpaceDN w:val="0"/>
               <w:adjustRightInd w:val="0"/>
               <w:spacing w:line="264" w:lineRule="auto"/>
+              <w:jc w:val="center"/>
               <w:rPr>
                 <w:rFonts w:ascii="BRH Devanagari Extra" w:hAnsi="BRH Devanagari Extra" w:cs="BRH Devanagari Extra"/>
                 <w:sz w:val="36"/>
@@ -403,7 +431,7 @@
                 <w:szCs w:val="40"/>
                 <w:lang w:bidi="ml-IN"/>
               </w:rPr>
-              <w:t xml:space="preserve">UÉkÉÉÿÈ | </w:t>
+              <w:t>UÉkÉÉÿÈ |</w:t>
             </w:r>
           </w:p>
         </w:tc>
@@ -414,6 +442,7 @@
           <w:p>
             <w:pPr>
               <w:spacing w:before="0" w:line="240" w:lineRule="auto"/>
+              <w:jc w:val="center"/>
               <w:rPr>
                 <w:rFonts w:cs="Arial"/>
                 <w:sz w:val="36"/>
@@ -521,8 +550,20 @@
           <w:szCs w:val="32"/>
           <w:u w:val="single"/>
         </w:rPr>
-        <w:t>TaittirIya BrAhmaNam TB 2.5 - 2.8  Book</w:t>
+        <w:t xml:space="preserve">TaittirIya BrAhmaNam TB 2.5 - </w:t>
       </w:r>
+      <w:proofErr w:type="gramStart"/>
+      <w:r>
+        <w:rPr>
+          <w:b/>
+          <w:bCs/>
+          <w:sz w:val="32"/>
+          <w:szCs w:val="32"/>
+          <w:u w:val="single"/>
+        </w:rPr>
+        <w:t>2.8  Book</w:t>
+      </w:r>
+      <w:proofErr w:type="gramEnd"/>
       <w:r>
         <w:rPr>
           <w:b/>
@@ -996,8 +1037,20 @@
           <w:u w:val="single"/>
         </w:rPr>
         <w:lastRenderedPageBreak/>
-        <w:t>TaittirIya BrAhmaNam TB 2.5 - 2.8  Book</w:t>
+        <w:t xml:space="preserve">TaittirIya BrAhmaNam TB 2.5 - </w:t>
       </w:r>
+      <w:proofErr w:type="gramStart"/>
+      <w:r>
+        <w:rPr>
+          <w:b/>
+          <w:bCs/>
+          <w:sz w:val="32"/>
+          <w:szCs w:val="32"/>
+          <w:u w:val="single"/>
+        </w:rPr>
+        <w:t>2.8  Book</w:t>
+      </w:r>
+      <w:proofErr w:type="gramEnd"/>
       <w:r>
         <w:rPr>
           <w:b/>
@@ -5383,7 +5436,16 @@
           <w:bCs/>
           <w:sz w:val="32"/>
         </w:rPr>
-        <w:t>replaced with</w:t>
+        <w:t xml:space="preserve">replaced </w:t>
+      </w:r>
+      <w:proofErr w:type="gramStart"/>
+      <w:r>
+        <w:rPr>
+          <w:b/>
+          <w:bCs/>
+          <w:sz w:val="32"/>
+        </w:rPr>
+        <w:t>with</w:t>
       </w:r>
       <w:r>
         <w:rPr>
@@ -5405,6 +5467,7 @@
         </w:rPr>
         <w:t>"</w:t>
       </w:r>
+      <w:proofErr w:type="gramEnd"/>
       <w:r>
         <w:rPr>
           <w:rFonts w:ascii="BRH Devanagari" w:hAnsi="BRH Devanagari" w:cs="BRH Devanagari"/>
@@ -5542,6 +5605,7 @@
         </w:rPr>
         <w:t xml:space="preserve"> </w:t>
       </w:r>
+      <w:proofErr w:type="gramStart"/>
       <w:r>
         <w:rPr>
           <w:b/>
@@ -5582,6 +5646,7 @@
         </w:rPr>
         <w:t xml:space="preserve">  Book</w:t>
       </w:r>
+      <w:proofErr w:type="gramEnd"/>
       <w:r>
         <w:rPr>
           <w:b/>
@@ -7029,7 +7094,27 @@
                 <w:sz w:val="40"/>
                 <w:szCs w:val="40"/>
               </w:rPr>
-              <w:t>ÌiÉþÈ ( ) |</w:t>
+              <w:t xml:space="preserve">ÌiÉþÈ </w:t>
+            </w:r>
+            <w:proofErr w:type="gramStart"/>
+            <w:r>
+              <w:rPr>
+                <w:rFonts w:ascii="BRH Devanagari Extra" w:hAnsi="BRH Devanagari Extra" w:cs="BRH Devanagari Extra"/>
+                <w:color w:val="000000"/>
+                <w:sz w:val="40"/>
+                <w:szCs w:val="40"/>
+              </w:rPr>
+              <w:t>( )</w:t>
+            </w:r>
+            <w:proofErr w:type="gramEnd"/>
+            <w:r>
+              <w:rPr>
+                <w:rFonts w:ascii="BRH Devanagari Extra" w:hAnsi="BRH Devanagari Extra" w:cs="BRH Devanagari Extra"/>
+                <w:color w:val="000000"/>
+                <w:sz w:val="40"/>
+                <w:szCs w:val="40"/>
+              </w:rPr>
+              <w:t xml:space="preserve"> |</w:t>
             </w:r>
           </w:p>
         </w:tc>
@@ -7171,7 +7256,27 @@
                 <w:sz w:val="40"/>
                 <w:szCs w:val="40"/>
               </w:rPr>
-              <w:t>ÌiÉþÈ ( ) |</w:t>
+              <w:t xml:space="preserve">ÌiÉþÈ </w:t>
+            </w:r>
+            <w:proofErr w:type="gramStart"/>
+            <w:r>
+              <w:rPr>
+                <w:rFonts w:ascii="BRH Devanagari Extra" w:hAnsi="BRH Devanagari Extra" w:cs="BRH Devanagari Extra"/>
+                <w:color w:val="000000"/>
+                <w:sz w:val="40"/>
+                <w:szCs w:val="40"/>
+              </w:rPr>
+              <w:t>( )</w:t>
+            </w:r>
+            <w:proofErr w:type="gramEnd"/>
+            <w:r>
+              <w:rPr>
+                <w:rFonts w:ascii="BRH Devanagari Extra" w:hAnsi="BRH Devanagari Extra" w:cs="BRH Devanagari Extra"/>
+                <w:color w:val="000000"/>
+                <w:sz w:val="40"/>
+                <w:szCs w:val="40"/>
+              </w:rPr>
+              <w:t xml:space="preserve"> |</w:t>
             </w:r>
           </w:p>
         </w:tc>
@@ -9962,6 +10067,7 @@
         </w:rPr>
         <w:t xml:space="preserve"> </w:t>
       </w:r>
+      <w:proofErr w:type="gramStart"/>
       <w:r>
         <w:rPr>
           <w:b/>
@@ -9982,6 +10088,7 @@
         </w:rPr>
         <w:t xml:space="preserve">  Book</w:t>
       </w:r>
+      <w:proofErr w:type="gramEnd"/>
       <w:r>
         <w:rPr>
           <w:b/>
@@ -10379,7 +10486,7 @@
 </file>
 
 <file path=word/endnotes.xml><?xml version="1.0" encoding="utf-8"?>
-<w:endnotes xmlns:wpc="http://schemas.microsoft.com/office/word/2010/wordprocessingCanvas" xmlns:cx="http://schemas.microsoft.com/office/drawing/2014/chartex" xmlns:cx1="http://schemas.microsoft.com/office/drawing/2015/9/8/chartex" xmlns:cx2="http://schemas.microsoft.com/office/drawing/2015/10/21/chartex" xmlns:cx3="http://schemas.microsoft.com/office/drawing/2016/5/9/chartex" xmlns:cx4="http://schemas.microsoft.com/office/drawing/2016/5/10/chartex" xmlns:cx5="http://schemas.microsoft.com/office/drawing/2016/5/11/chartex" xmlns:cx6="http://schemas.microsoft.com/office/drawing/2016/5/12/chartex" xmlns:cx7="http://schemas.microsoft.com/office/drawing/2016/5/13/chartex" xmlns:cx8="http://schemas.microsoft.com/office/drawing/2016/5/14/chartex" xmlns:mc="http://schemas.openxmlformats.org/markup-compatibility/2006" xmlns:aink="http://schemas.microsoft.com/office/drawing/2016/ink" xmlns:am3d="http://schemas.microsoft.com/office/drawing/2017/model3d" xmlns:o="urn:schemas-microsoft-com:office:office" xmlns:oel="http://schemas.microsoft.com/office/2019/extlst" xmlns:r="http://schemas.openxmlformats.org/officeDocument/2006/relationships" xmlns:m="http://schemas.openxmlformats.org/officeDocument/2006/math" xmlns:v="urn:schemas-microsoft-com:vml" xmlns:wp14="http://schemas.microsoft.com/office/word/2010/wordprocessingDrawing" xmlns:wp="http://schemas.openxmlformats.org/drawingml/2006/wordprocessingDrawing" xmlns:w10="urn:schemas-microsoft-com:office:word" xmlns:w="http://schemas.openxmlformats.org/wordprocessingml/2006/main" xmlns:w14="http://schemas.microsoft.com/office/word/2010/wordml" xmlns:w15="http://schemas.microsoft.com/office/word/2012/wordml" xmlns:w16cex="http://schemas.microsoft.com/office/word/2018/wordml/cex" xmlns:w16cid="http://schemas.microsoft.com/office/word/2016/wordml/cid" xmlns:w16="http://schemas.microsoft.com/office/word/2018/wordml" xmlns:w16du="http://schemas.microsoft.com/office/word/2023/wordml/word16du" xmlns:w16sdtdh="http://schemas.microsoft.com/office/word/2020/wordml/sdtdatahash" xmlns:w16se="http://schemas.microsoft.com/office/word/2015/wordml/symex" xmlns:wpg="http://schemas.microsoft.com/office/word/2010/wordprocessingGroup" xmlns:wpi="http://schemas.microsoft.com/office/word/2010/wordprocessingInk" xmlns:wne="http://schemas.microsoft.com/office/word/2006/wordml" xmlns:wps="http://schemas.microsoft.com/office/word/2010/wordprocessingShape" mc:Ignorable="w14 w15 w16se w16cid w16 w16cex w16sdtdh w16du wp14">
+<w:endnotes xmlns:wpc="http://schemas.microsoft.com/office/word/2010/wordprocessingCanvas" xmlns:cx="http://schemas.microsoft.com/office/drawing/2014/chartex" xmlns:cx1="http://schemas.microsoft.com/office/drawing/2015/9/8/chartex" xmlns:cx2="http://schemas.microsoft.com/office/drawing/2015/10/21/chartex" xmlns:cx3="http://schemas.microsoft.com/office/drawing/2016/5/9/chartex" xmlns:cx4="http://schemas.microsoft.com/office/drawing/2016/5/10/chartex" xmlns:cx5="http://schemas.microsoft.com/office/drawing/2016/5/11/chartex" xmlns:cx6="http://schemas.microsoft.com/office/drawing/2016/5/12/chartex" xmlns:cx7="http://schemas.microsoft.com/office/drawing/2016/5/13/chartex" xmlns:cx8="http://schemas.microsoft.com/office/drawing/2016/5/14/chartex" xmlns:mc="http://schemas.openxmlformats.org/markup-compatibility/2006" xmlns:aink="http://schemas.microsoft.com/office/drawing/2016/ink" xmlns:am3d="http://schemas.microsoft.com/office/drawing/2017/model3d" xmlns:o="urn:schemas-microsoft-com:office:office" xmlns:oel="http://schemas.microsoft.com/office/2019/extlst" xmlns:r="http://schemas.openxmlformats.org/officeDocument/2006/relationships" xmlns:m="http://schemas.openxmlformats.org/officeDocument/2006/math" xmlns:v="urn:schemas-microsoft-com:vml" xmlns:wp14="http://schemas.microsoft.com/office/word/2010/wordprocessingDrawing" xmlns:wp="http://schemas.openxmlformats.org/drawingml/2006/wordprocessingDrawing" xmlns:w10="urn:schemas-microsoft-com:office:word" xmlns:w="http://schemas.openxmlformats.org/wordprocessingml/2006/main" xmlns:w14="http://schemas.microsoft.com/office/word/2010/wordml" xmlns:w15="http://schemas.microsoft.com/office/word/2012/wordml" xmlns:w16cex="http://schemas.microsoft.com/office/word/2018/wordml/cex" xmlns:w16cid="http://schemas.microsoft.com/office/word/2016/wordml/cid" xmlns:w16="http://schemas.microsoft.com/office/word/2018/wordml" xmlns:w16du="http://schemas.microsoft.com/office/word/2023/wordml/word16du" xmlns:w16sdtdh="http://schemas.microsoft.com/office/word/2020/wordml/sdtdatahash" xmlns:w16sdtfl="http://schemas.microsoft.com/office/word/2024/wordml/sdtformatlock" xmlns:w16se="http://schemas.microsoft.com/office/word/2015/wordml/symex" xmlns:wpg="http://schemas.microsoft.com/office/word/2010/wordprocessingGroup" xmlns:wpi="http://schemas.microsoft.com/office/word/2010/wordprocessingInk" xmlns:wne="http://schemas.microsoft.com/office/word/2006/wordml" xmlns:wps="http://schemas.microsoft.com/office/word/2010/wordprocessingShape" mc:Ignorable="w14 w15 w16se w16cid w16 w16cex w16sdtdh w16sdtfl w16du wp14">
   <w:endnote w:type="separator" w:id="-1">
     <w:p>
       <w:pPr>
@@ -10404,7 +10511,7 @@
 </file>
 
 <file path=word/footer1.xml><?xml version="1.0" encoding="utf-8"?>
-<w:ftr xmlns:wpc="http://schemas.microsoft.com/office/word/2010/wordprocessingCanvas" xmlns:cx="http://schemas.microsoft.com/office/drawing/2014/chartex" xmlns:cx1="http://schemas.microsoft.com/office/drawing/2015/9/8/chartex" xmlns:cx2="http://schemas.microsoft.com/office/drawing/2015/10/21/chartex" xmlns:cx3="http://schemas.microsoft.com/office/drawing/2016/5/9/chartex" xmlns:cx4="http://schemas.microsoft.com/office/drawing/2016/5/10/chartex" xmlns:cx5="http://schemas.microsoft.com/office/drawing/2016/5/11/chartex" xmlns:cx6="http://schemas.microsoft.com/office/drawing/2016/5/12/chartex" xmlns:cx7="http://schemas.microsoft.com/office/drawing/2016/5/13/chartex" xmlns:cx8="http://schemas.microsoft.com/office/drawing/2016/5/14/chartex" xmlns:mc="http://schemas.openxmlformats.org/markup-compatibility/2006" xmlns:aink="http://schemas.microsoft.com/office/drawing/2016/ink" xmlns:am3d="http://schemas.microsoft.com/office/drawing/2017/model3d" xmlns:o="urn:schemas-microsoft-com:office:office" xmlns:oel="http://schemas.microsoft.com/office/2019/extlst" xmlns:r="http://schemas.openxmlformats.org/officeDocument/2006/relationships" xmlns:m="http://schemas.openxmlformats.org/officeDocument/2006/math" xmlns:v="urn:schemas-microsoft-com:vml" xmlns:wp14="http://schemas.microsoft.com/office/word/2010/wordprocessingDrawing" xmlns:wp="http://schemas.openxmlformats.org/drawingml/2006/wordprocessingDrawing" xmlns:w10="urn:schemas-microsoft-com:office:word" xmlns:w="http://schemas.openxmlformats.org/wordprocessingml/2006/main" xmlns:w14="http://schemas.microsoft.com/office/word/2010/wordml" xmlns:w15="http://schemas.microsoft.com/office/word/2012/wordml" xmlns:w16cex="http://schemas.microsoft.com/office/word/2018/wordml/cex" xmlns:w16cid="http://schemas.microsoft.com/office/word/2016/wordml/cid" xmlns:w16="http://schemas.microsoft.com/office/word/2018/wordml" xmlns:w16du="http://schemas.microsoft.com/office/word/2023/wordml/word16du" xmlns:w16sdtdh="http://schemas.microsoft.com/office/word/2020/wordml/sdtdatahash" xmlns:w16se="http://schemas.microsoft.com/office/word/2015/wordml/symex" xmlns:wpg="http://schemas.microsoft.com/office/word/2010/wordprocessingGroup" xmlns:wpi="http://schemas.microsoft.com/office/word/2010/wordprocessingInk" xmlns:wne="http://schemas.microsoft.com/office/word/2006/wordml" xmlns:wps="http://schemas.microsoft.com/office/word/2010/wordprocessingShape" mc:Ignorable="w14 w15 w16se w16cid w16 w16cex w16sdtdh w16du wp14">
+<w:ftr xmlns:wpc="http://schemas.microsoft.com/office/word/2010/wordprocessingCanvas" xmlns:cx="http://schemas.microsoft.com/office/drawing/2014/chartex" xmlns:cx1="http://schemas.microsoft.com/office/drawing/2015/9/8/chartex" xmlns:cx2="http://schemas.microsoft.com/office/drawing/2015/10/21/chartex" xmlns:cx3="http://schemas.microsoft.com/office/drawing/2016/5/9/chartex" xmlns:cx4="http://schemas.microsoft.com/office/drawing/2016/5/10/chartex" xmlns:cx5="http://schemas.microsoft.com/office/drawing/2016/5/11/chartex" xmlns:cx6="http://schemas.microsoft.com/office/drawing/2016/5/12/chartex" xmlns:cx7="http://schemas.microsoft.com/office/drawing/2016/5/13/chartex" xmlns:cx8="http://schemas.microsoft.com/office/drawing/2016/5/14/chartex" xmlns:mc="http://schemas.openxmlformats.org/markup-compatibility/2006" xmlns:aink="http://schemas.microsoft.com/office/drawing/2016/ink" xmlns:am3d="http://schemas.microsoft.com/office/drawing/2017/model3d" xmlns:o="urn:schemas-microsoft-com:office:office" xmlns:oel="http://schemas.microsoft.com/office/2019/extlst" xmlns:r="http://schemas.openxmlformats.org/officeDocument/2006/relationships" xmlns:m="http://schemas.openxmlformats.org/officeDocument/2006/math" xmlns:v="urn:schemas-microsoft-com:vml" xmlns:wp14="http://schemas.microsoft.com/office/word/2010/wordprocessingDrawing" xmlns:wp="http://schemas.openxmlformats.org/drawingml/2006/wordprocessingDrawing" xmlns:w10="urn:schemas-microsoft-com:office:word" xmlns:w="http://schemas.openxmlformats.org/wordprocessingml/2006/main" xmlns:w14="http://schemas.microsoft.com/office/word/2010/wordml" xmlns:w15="http://schemas.microsoft.com/office/word/2012/wordml" xmlns:w16cex="http://schemas.microsoft.com/office/word/2018/wordml/cex" xmlns:w16cid="http://schemas.microsoft.com/office/word/2016/wordml/cid" xmlns:w16="http://schemas.microsoft.com/office/word/2018/wordml" xmlns:w16du="http://schemas.microsoft.com/office/word/2023/wordml/word16du" xmlns:w16sdtdh="http://schemas.microsoft.com/office/word/2020/wordml/sdtdatahash" xmlns:w16sdtfl="http://schemas.microsoft.com/office/word/2024/wordml/sdtformatlock" xmlns:w16se="http://schemas.microsoft.com/office/word/2015/wordml/symex" xmlns:wpg="http://schemas.microsoft.com/office/word/2010/wordprocessingGroup" xmlns:wpi="http://schemas.microsoft.com/office/word/2010/wordprocessingInk" xmlns:wne="http://schemas.microsoft.com/office/word/2006/wordml" xmlns:wps="http://schemas.microsoft.com/office/word/2010/wordprocessingShape" mc:Ignorable="w14 w15 w16se w16cid w16 w16cex w16sdtdh w16sdtfl w16du wp14">
   <w:p>
     <w:pPr>
       <w:pBdr>
@@ -10557,7 +10664,7 @@
 </file>
 
 <file path=word/footer2.xml><?xml version="1.0" encoding="utf-8"?>
-<w:ftr xmlns:wpc="http://schemas.microsoft.com/office/word/2010/wordprocessingCanvas" xmlns:cx="http://schemas.microsoft.com/office/drawing/2014/chartex" xmlns:cx1="http://schemas.microsoft.com/office/drawing/2015/9/8/chartex" xmlns:cx2="http://schemas.microsoft.com/office/drawing/2015/10/21/chartex" xmlns:cx3="http://schemas.microsoft.com/office/drawing/2016/5/9/chartex" xmlns:cx4="http://schemas.microsoft.com/office/drawing/2016/5/10/chartex" xmlns:cx5="http://schemas.microsoft.com/office/drawing/2016/5/11/chartex" xmlns:cx6="http://schemas.microsoft.com/office/drawing/2016/5/12/chartex" xmlns:cx7="http://schemas.microsoft.com/office/drawing/2016/5/13/chartex" xmlns:cx8="http://schemas.microsoft.com/office/drawing/2016/5/14/chartex" xmlns:mc="http://schemas.openxmlformats.org/markup-compatibility/2006" xmlns:aink="http://schemas.microsoft.com/office/drawing/2016/ink" xmlns:am3d="http://schemas.microsoft.com/office/drawing/2017/model3d" xmlns:o="urn:schemas-microsoft-com:office:office" xmlns:oel="http://schemas.microsoft.com/office/2019/extlst" xmlns:r="http://schemas.openxmlformats.org/officeDocument/2006/relationships" xmlns:m="http://schemas.openxmlformats.org/officeDocument/2006/math" xmlns:v="urn:schemas-microsoft-com:vml" xmlns:wp14="http://schemas.microsoft.com/office/word/2010/wordprocessingDrawing" xmlns:wp="http://schemas.openxmlformats.org/drawingml/2006/wordprocessingDrawing" xmlns:w10="urn:schemas-microsoft-com:office:word" xmlns:w="http://schemas.openxmlformats.org/wordprocessingml/2006/main" xmlns:w14="http://schemas.microsoft.com/office/word/2010/wordml" xmlns:w15="http://schemas.microsoft.com/office/word/2012/wordml" xmlns:w16cex="http://schemas.microsoft.com/office/word/2018/wordml/cex" xmlns:w16cid="http://schemas.microsoft.com/office/word/2016/wordml/cid" xmlns:w16="http://schemas.microsoft.com/office/word/2018/wordml" xmlns:w16du="http://schemas.microsoft.com/office/word/2023/wordml/word16du" xmlns:w16sdtdh="http://schemas.microsoft.com/office/word/2020/wordml/sdtdatahash" xmlns:w16se="http://schemas.microsoft.com/office/word/2015/wordml/symex" xmlns:wpg="http://schemas.microsoft.com/office/word/2010/wordprocessingGroup" xmlns:wpi="http://schemas.microsoft.com/office/word/2010/wordprocessingInk" xmlns:wne="http://schemas.microsoft.com/office/word/2006/wordml" xmlns:wps="http://schemas.microsoft.com/office/word/2010/wordprocessingShape" mc:Ignorable="w14 w15 w16se w16cid w16 w16cex w16sdtdh w16du wp14">
+<w:ftr xmlns:wpc="http://schemas.microsoft.com/office/word/2010/wordprocessingCanvas" xmlns:cx="http://schemas.microsoft.com/office/drawing/2014/chartex" xmlns:cx1="http://schemas.microsoft.com/office/drawing/2015/9/8/chartex" xmlns:cx2="http://schemas.microsoft.com/office/drawing/2015/10/21/chartex" xmlns:cx3="http://schemas.microsoft.com/office/drawing/2016/5/9/chartex" xmlns:cx4="http://schemas.microsoft.com/office/drawing/2016/5/10/chartex" xmlns:cx5="http://schemas.microsoft.com/office/drawing/2016/5/11/chartex" xmlns:cx6="http://schemas.microsoft.com/office/drawing/2016/5/12/chartex" xmlns:cx7="http://schemas.microsoft.com/office/drawing/2016/5/13/chartex" xmlns:cx8="http://schemas.microsoft.com/office/drawing/2016/5/14/chartex" xmlns:mc="http://schemas.openxmlformats.org/markup-compatibility/2006" xmlns:aink="http://schemas.microsoft.com/office/drawing/2016/ink" xmlns:am3d="http://schemas.microsoft.com/office/drawing/2017/model3d" xmlns:o="urn:schemas-microsoft-com:office:office" xmlns:oel="http://schemas.microsoft.com/office/2019/extlst" xmlns:r="http://schemas.openxmlformats.org/officeDocument/2006/relationships" xmlns:m="http://schemas.openxmlformats.org/officeDocument/2006/math" xmlns:v="urn:schemas-microsoft-com:vml" xmlns:wp14="http://schemas.microsoft.com/office/word/2010/wordprocessingDrawing" xmlns:wp="http://schemas.openxmlformats.org/drawingml/2006/wordprocessingDrawing" xmlns:w10="urn:schemas-microsoft-com:office:word" xmlns:w="http://schemas.openxmlformats.org/wordprocessingml/2006/main" xmlns:w14="http://schemas.microsoft.com/office/word/2010/wordml" xmlns:w15="http://schemas.microsoft.com/office/word/2012/wordml" xmlns:w16cex="http://schemas.microsoft.com/office/word/2018/wordml/cex" xmlns:w16cid="http://schemas.microsoft.com/office/word/2016/wordml/cid" xmlns:w16="http://schemas.microsoft.com/office/word/2018/wordml" xmlns:w16du="http://schemas.microsoft.com/office/word/2023/wordml/word16du" xmlns:w16sdtdh="http://schemas.microsoft.com/office/word/2020/wordml/sdtdatahash" xmlns:w16sdtfl="http://schemas.microsoft.com/office/word/2024/wordml/sdtformatlock" xmlns:w16se="http://schemas.microsoft.com/office/word/2015/wordml/symex" xmlns:wpg="http://schemas.microsoft.com/office/word/2010/wordprocessingGroup" xmlns:wpi="http://schemas.microsoft.com/office/word/2010/wordprocessingInk" xmlns:wne="http://schemas.microsoft.com/office/word/2006/wordml" xmlns:wps="http://schemas.microsoft.com/office/word/2010/wordprocessingShape" mc:Ignorable="w14 w15 w16se w16cid w16 w16cex w16sdtdh w16sdtfl w16du wp14">
   <w:p>
     <w:pPr>
       <w:pBdr>
@@ -10753,7 +10860,7 @@
 </file>
 
 <file path=word/footnotes.xml><?xml version="1.0" encoding="utf-8"?>
-<w:footnotes xmlns:wpc="http://schemas.microsoft.com/office/word/2010/wordprocessingCanvas" xmlns:cx="http://schemas.microsoft.com/office/drawing/2014/chartex" xmlns:cx1="http://schemas.microsoft.com/office/drawing/2015/9/8/chartex" xmlns:cx2="http://schemas.microsoft.com/office/drawing/2015/10/21/chartex" xmlns:cx3="http://schemas.microsoft.com/office/drawing/2016/5/9/chartex" xmlns:cx4="http://schemas.microsoft.com/office/drawing/2016/5/10/chartex" xmlns:cx5="http://schemas.microsoft.com/office/drawing/2016/5/11/chartex" xmlns:cx6="http://schemas.microsoft.com/office/drawing/2016/5/12/chartex" xmlns:cx7="http://schemas.microsoft.com/office/drawing/2016/5/13/chartex" xmlns:cx8="http://schemas.microsoft.com/office/drawing/2016/5/14/chartex" xmlns:mc="http://schemas.openxmlformats.org/markup-compatibility/2006" xmlns:aink="http://schemas.microsoft.com/office/drawing/2016/ink" xmlns:am3d="http://schemas.microsoft.com/office/drawing/2017/model3d" xmlns:o="urn:schemas-microsoft-com:office:office" xmlns:oel="http://schemas.microsoft.com/office/2019/extlst" xmlns:r="http://schemas.openxmlformats.org/officeDocument/2006/relationships" xmlns:m="http://schemas.openxmlformats.org/officeDocument/2006/math" xmlns:v="urn:schemas-microsoft-com:vml" xmlns:wp14="http://schemas.microsoft.com/office/word/2010/wordprocessingDrawing" xmlns:wp="http://schemas.openxmlformats.org/drawingml/2006/wordprocessingDrawing" xmlns:w10="urn:schemas-microsoft-com:office:word" xmlns:w="http://schemas.openxmlformats.org/wordprocessingml/2006/main" xmlns:w14="http://schemas.microsoft.com/office/word/2010/wordml" xmlns:w15="http://schemas.microsoft.com/office/word/2012/wordml" xmlns:w16cex="http://schemas.microsoft.com/office/word/2018/wordml/cex" xmlns:w16cid="http://schemas.microsoft.com/office/word/2016/wordml/cid" xmlns:w16="http://schemas.microsoft.com/office/word/2018/wordml" xmlns:w16du="http://schemas.microsoft.com/office/word/2023/wordml/word16du" xmlns:w16sdtdh="http://schemas.microsoft.com/office/word/2020/wordml/sdtdatahash" xmlns:w16se="http://schemas.microsoft.com/office/word/2015/wordml/symex" xmlns:wpg="http://schemas.microsoft.com/office/word/2010/wordprocessingGroup" xmlns:wpi="http://schemas.microsoft.com/office/word/2010/wordprocessingInk" xmlns:wne="http://schemas.microsoft.com/office/word/2006/wordml" xmlns:wps="http://schemas.microsoft.com/office/word/2010/wordprocessingShape" mc:Ignorable="w14 w15 w16se w16cid w16 w16cex w16sdtdh w16du wp14">
+<w:footnotes xmlns:wpc="http://schemas.microsoft.com/office/word/2010/wordprocessingCanvas" xmlns:cx="http://schemas.microsoft.com/office/drawing/2014/chartex" xmlns:cx1="http://schemas.microsoft.com/office/drawing/2015/9/8/chartex" xmlns:cx2="http://schemas.microsoft.com/office/drawing/2015/10/21/chartex" xmlns:cx3="http://schemas.microsoft.com/office/drawing/2016/5/9/chartex" xmlns:cx4="http://schemas.microsoft.com/office/drawing/2016/5/10/chartex" xmlns:cx5="http://schemas.microsoft.com/office/drawing/2016/5/11/chartex" xmlns:cx6="http://schemas.microsoft.com/office/drawing/2016/5/12/chartex" xmlns:cx7="http://schemas.microsoft.com/office/drawing/2016/5/13/chartex" xmlns:cx8="http://schemas.microsoft.com/office/drawing/2016/5/14/chartex" xmlns:mc="http://schemas.openxmlformats.org/markup-compatibility/2006" xmlns:aink="http://schemas.microsoft.com/office/drawing/2016/ink" xmlns:am3d="http://schemas.microsoft.com/office/drawing/2017/model3d" xmlns:o="urn:schemas-microsoft-com:office:office" xmlns:oel="http://schemas.microsoft.com/office/2019/extlst" xmlns:r="http://schemas.openxmlformats.org/officeDocument/2006/relationships" xmlns:m="http://schemas.openxmlformats.org/officeDocument/2006/math" xmlns:v="urn:schemas-microsoft-com:vml" xmlns:wp14="http://schemas.microsoft.com/office/word/2010/wordprocessingDrawing" xmlns:wp="http://schemas.openxmlformats.org/drawingml/2006/wordprocessingDrawing" xmlns:w10="urn:schemas-microsoft-com:office:word" xmlns:w="http://schemas.openxmlformats.org/wordprocessingml/2006/main" xmlns:w14="http://schemas.microsoft.com/office/word/2010/wordml" xmlns:w15="http://schemas.microsoft.com/office/word/2012/wordml" xmlns:w16cex="http://schemas.microsoft.com/office/word/2018/wordml/cex" xmlns:w16cid="http://schemas.microsoft.com/office/word/2016/wordml/cid" xmlns:w16="http://schemas.microsoft.com/office/word/2018/wordml" xmlns:w16du="http://schemas.microsoft.com/office/word/2023/wordml/word16du" xmlns:w16sdtdh="http://schemas.microsoft.com/office/word/2020/wordml/sdtdatahash" xmlns:w16sdtfl="http://schemas.microsoft.com/office/word/2024/wordml/sdtformatlock" xmlns:w16se="http://schemas.microsoft.com/office/word/2015/wordml/symex" xmlns:wpg="http://schemas.microsoft.com/office/word/2010/wordprocessingGroup" xmlns:wpi="http://schemas.microsoft.com/office/word/2010/wordprocessingInk" xmlns:wne="http://schemas.microsoft.com/office/word/2006/wordml" xmlns:wps="http://schemas.microsoft.com/office/word/2010/wordprocessingShape" mc:Ignorable="w14 w15 w16se w16cid w16 w16cex w16sdtdh w16sdtfl w16du wp14">
   <w:footnote w:type="separator" w:id="-1">
     <w:p>
       <w:pPr>
@@ -10778,7 +10885,7 @@
 </file>
 
 <file path=word/header1.xml><?xml version="1.0" encoding="utf-8"?>
-<w:hdr xmlns:wpc="http://schemas.microsoft.com/office/word/2010/wordprocessingCanvas" xmlns:cx="http://schemas.microsoft.com/office/drawing/2014/chartex" xmlns:cx1="http://schemas.microsoft.com/office/drawing/2015/9/8/chartex" xmlns:cx2="http://schemas.microsoft.com/office/drawing/2015/10/21/chartex" xmlns:cx3="http://schemas.microsoft.com/office/drawing/2016/5/9/chartex" xmlns:cx4="http://schemas.microsoft.com/office/drawing/2016/5/10/chartex" xmlns:cx5="http://schemas.microsoft.com/office/drawing/2016/5/11/chartex" xmlns:cx6="http://schemas.microsoft.com/office/drawing/2016/5/12/chartex" xmlns:cx7="http://schemas.microsoft.com/office/drawing/2016/5/13/chartex" xmlns:cx8="http://schemas.microsoft.com/office/drawing/2016/5/14/chartex" xmlns:mc="http://schemas.openxmlformats.org/markup-compatibility/2006" xmlns:aink="http://schemas.microsoft.com/office/drawing/2016/ink" xmlns:am3d="http://schemas.microsoft.com/office/drawing/2017/model3d" xmlns:o="urn:schemas-microsoft-com:office:office" xmlns:oel="http://schemas.microsoft.com/office/2019/extlst" xmlns:r="http://schemas.openxmlformats.org/officeDocument/2006/relationships" xmlns:m="http://schemas.openxmlformats.org/officeDocument/2006/math" xmlns:v="urn:schemas-microsoft-com:vml" xmlns:wp14="http://schemas.microsoft.com/office/word/2010/wordprocessingDrawing" xmlns:wp="http://schemas.openxmlformats.org/drawingml/2006/wordprocessingDrawing" xmlns:w10="urn:schemas-microsoft-com:office:word" xmlns:w="http://schemas.openxmlformats.org/wordprocessingml/2006/main" xmlns:w14="http://schemas.microsoft.com/office/word/2010/wordml" xmlns:w15="http://schemas.microsoft.com/office/word/2012/wordml" xmlns:w16cex="http://schemas.microsoft.com/office/word/2018/wordml/cex" xmlns:w16cid="http://schemas.microsoft.com/office/word/2016/wordml/cid" xmlns:w16="http://schemas.microsoft.com/office/word/2018/wordml" xmlns:w16du="http://schemas.microsoft.com/office/word/2023/wordml/word16du" xmlns:w16sdtdh="http://schemas.microsoft.com/office/word/2020/wordml/sdtdatahash" xmlns:w16se="http://schemas.microsoft.com/office/word/2015/wordml/symex" xmlns:wpg="http://schemas.microsoft.com/office/word/2010/wordprocessingGroup" xmlns:wpi="http://schemas.microsoft.com/office/word/2010/wordprocessingInk" xmlns:wne="http://schemas.microsoft.com/office/word/2006/wordml" xmlns:wps="http://schemas.microsoft.com/office/word/2010/wordprocessingShape" mc:Ignorable="w14 w15 w16se w16cid w16 w16cex w16sdtdh w16du wp14">
+<w:hdr xmlns:wpc="http://schemas.microsoft.com/office/word/2010/wordprocessingCanvas" xmlns:cx="http://schemas.microsoft.com/office/drawing/2014/chartex" xmlns:cx1="http://schemas.microsoft.com/office/drawing/2015/9/8/chartex" xmlns:cx2="http://schemas.microsoft.com/office/drawing/2015/10/21/chartex" xmlns:cx3="http://schemas.microsoft.com/office/drawing/2016/5/9/chartex" xmlns:cx4="http://schemas.microsoft.com/office/drawing/2016/5/10/chartex" xmlns:cx5="http://schemas.microsoft.com/office/drawing/2016/5/11/chartex" xmlns:cx6="http://schemas.microsoft.com/office/drawing/2016/5/12/chartex" xmlns:cx7="http://schemas.microsoft.com/office/drawing/2016/5/13/chartex" xmlns:cx8="http://schemas.microsoft.com/office/drawing/2016/5/14/chartex" xmlns:mc="http://schemas.openxmlformats.org/markup-compatibility/2006" xmlns:aink="http://schemas.microsoft.com/office/drawing/2016/ink" xmlns:am3d="http://schemas.microsoft.com/office/drawing/2017/model3d" xmlns:o="urn:schemas-microsoft-com:office:office" xmlns:oel="http://schemas.microsoft.com/office/2019/extlst" xmlns:r="http://schemas.openxmlformats.org/officeDocument/2006/relationships" xmlns:m="http://schemas.openxmlformats.org/officeDocument/2006/math" xmlns:v="urn:schemas-microsoft-com:vml" xmlns:wp14="http://schemas.microsoft.com/office/word/2010/wordprocessingDrawing" xmlns:wp="http://schemas.openxmlformats.org/drawingml/2006/wordprocessingDrawing" xmlns:w10="urn:schemas-microsoft-com:office:word" xmlns:w="http://schemas.openxmlformats.org/wordprocessingml/2006/main" xmlns:w14="http://schemas.microsoft.com/office/word/2010/wordml" xmlns:w15="http://schemas.microsoft.com/office/word/2012/wordml" xmlns:w16cex="http://schemas.microsoft.com/office/word/2018/wordml/cex" xmlns:w16cid="http://schemas.microsoft.com/office/word/2016/wordml/cid" xmlns:w16="http://schemas.microsoft.com/office/word/2018/wordml" xmlns:w16du="http://schemas.microsoft.com/office/word/2023/wordml/word16du" xmlns:w16sdtdh="http://schemas.microsoft.com/office/word/2020/wordml/sdtdatahash" xmlns:w16sdtfl="http://schemas.microsoft.com/office/word/2024/wordml/sdtformatlock" xmlns:w16se="http://schemas.microsoft.com/office/word/2015/wordml/symex" xmlns:wpg="http://schemas.microsoft.com/office/word/2010/wordprocessingGroup" xmlns:wpi="http://schemas.microsoft.com/office/word/2010/wordprocessingInk" xmlns:wne="http://schemas.microsoft.com/office/word/2006/wordml" xmlns:wps="http://schemas.microsoft.com/office/word/2010/wordprocessingShape" mc:Ignorable="w14 w15 w16se w16cid w16 w16cex w16sdtdh w16sdtfl w16du wp14">
   <w:p>
     <w:pPr>
       <w:pStyle w:val="Header"/>
@@ -10791,7 +10898,7 @@
 </file>
 
 <file path=word/header2.xml><?xml version="1.0" encoding="utf-8"?>
-<w:hdr xmlns:wpc="http://schemas.microsoft.com/office/word/2010/wordprocessingCanvas" xmlns:cx="http://schemas.microsoft.com/office/drawing/2014/chartex" xmlns:cx1="http://schemas.microsoft.com/office/drawing/2015/9/8/chartex" xmlns:cx2="http://schemas.microsoft.com/office/drawing/2015/10/21/chartex" xmlns:cx3="http://schemas.microsoft.com/office/drawing/2016/5/9/chartex" xmlns:cx4="http://schemas.microsoft.com/office/drawing/2016/5/10/chartex" xmlns:cx5="http://schemas.microsoft.com/office/drawing/2016/5/11/chartex" xmlns:cx6="http://schemas.microsoft.com/office/drawing/2016/5/12/chartex" xmlns:cx7="http://schemas.microsoft.com/office/drawing/2016/5/13/chartex" xmlns:cx8="http://schemas.microsoft.com/office/drawing/2016/5/14/chartex" xmlns:mc="http://schemas.openxmlformats.org/markup-compatibility/2006" xmlns:aink="http://schemas.microsoft.com/office/drawing/2016/ink" xmlns:am3d="http://schemas.microsoft.com/office/drawing/2017/model3d" xmlns:o="urn:schemas-microsoft-com:office:office" xmlns:oel="http://schemas.microsoft.com/office/2019/extlst" xmlns:r="http://schemas.openxmlformats.org/officeDocument/2006/relationships" xmlns:m="http://schemas.openxmlformats.org/officeDocument/2006/math" xmlns:v="urn:schemas-microsoft-com:vml" xmlns:wp14="http://schemas.microsoft.com/office/word/2010/wordprocessingDrawing" xmlns:wp="http://schemas.openxmlformats.org/drawingml/2006/wordprocessingDrawing" xmlns:w10="urn:schemas-microsoft-com:office:word" xmlns:w="http://schemas.openxmlformats.org/wordprocessingml/2006/main" xmlns:w14="http://schemas.microsoft.com/office/word/2010/wordml" xmlns:w15="http://schemas.microsoft.com/office/word/2012/wordml" xmlns:w16cex="http://schemas.microsoft.com/office/word/2018/wordml/cex" xmlns:w16cid="http://schemas.microsoft.com/office/word/2016/wordml/cid" xmlns:w16="http://schemas.microsoft.com/office/word/2018/wordml" xmlns:w16du="http://schemas.microsoft.com/office/word/2023/wordml/word16du" xmlns:w16sdtdh="http://schemas.microsoft.com/office/word/2020/wordml/sdtdatahash" xmlns:w16se="http://schemas.microsoft.com/office/word/2015/wordml/symex" xmlns:wpg="http://schemas.microsoft.com/office/word/2010/wordprocessingGroup" xmlns:wpi="http://schemas.microsoft.com/office/word/2010/wordprocessingInk" xmlns:wne="http://schemas.microsoft.com/office/word/2006/wordml" xmlns:wps="http://schemas.microsoft.com/office/word/2010/wordprocessingShape" mc:Ignorable="w14 w15 w16se w16cid w16 w16cex w16sdtdh w16du wp14">
+<w:hdr xmlns:wpc="http://schemas.microsoft.com/office/word/2010/wordprocessingCanvas" xmlns:cx="http://schemas.microsoft.com/office/drawing/2014/chartex" xmlns:cx1="http://schemas.microsoft.com/office/drawing/2015/9/8/chartex" xmlns:cx2="http://schemas.microsoft.com/office/drawing/2015/10/21/chartex" xmlns:cx3="http://schemas.microsoft.com/office/drawing/2016/5/9/chartex" xmlns:cx4="http://schemas.microsoft.com/office/drawing/2016/5/10/chartex" xmlns:cx5="http://schemas.microsoft.com/office/drawing/2016/5/11/chartex" xmlns:cx6="http://schemas.microsoft.com/office/drawing/2016/5/12/chartex" xmlns:cx7="http://schemas.microsoft.com/office/drawing/2016/5/13/chartex" xmlns:cx8="http://schemas.microsoft.com/office/drawing/2016/5/14/chartex" xmlns:mc="http://schemas.openxmlformats.org/markup-compatibility/2006" xmlns:aink="http://schemas.microsoft.com/office/drawing/2016/ink" xmlns:am3d="http://schemas.microsoft.com/office/drawing/2017/model3d" xmlns:o="urn:schemas-microsoft-com:office:office" xmlns:oel="http://schemas.microsoft.com/office/2019/extlst" xmlns:r="http://schemas.openxmlformats.org/officeDocument/2006/relationships" xmlns:m="http://schemas.openxmlformats.org/officeDocument/2006/math" xmlns:v="urn:schemas-microsoft-com:vml" xmlns:wp14="http://schemas.microsoft.com/office/word/2010/wordprocessingDrawing" xmlns:wp="http://schemas.openxmlformats.org/drawingml/2006/wordprocessingDrawing" xmlns:w10="urn:schemas-microsoft-com:office:word" xmlns:w="http://schemas.openxmlformats.org/wordprocessingml/2006/main" xmlns:w14="http://schemas.microsoft.com/office/word/2010/wordml" xmlns:w15="http://schemas.microsoft.com/office/word/2012/wordml" xmlns:w16cex="http://schemas.microsoft.com/office/word/2018/wordml/cex" xmlns:w16cid="http://schemas.microsoft.com/office/word/2016/wordml/cid" xmlns:w16="http://schemas.microsoft.com/office/word/2018/wordml" xmlns:w16du="http://schemas.microsoft.com/office/word/2023/wordml/word16du" xmlns:w16sdtdh="http://schemas.microsoft.com/office/word/2020/wordml/sdtdatahash" xmlns:w16sdtfl="http://schemas.microsoft.com/office/word/2024/wordml/sdtformatlock" xmlns:w16se="http://schemas.microsoft.com/office/word/2015/wordml/symex" xmlns:wpg="http://schemas.microsoft.com/office/word/2010/wordprocessingGroup" xmlns:wpi="http://schemas.microsoft.com/office/word/2010/wordprocessingInk" xmlns:wne="http://schemas.microsoft.com/office/word/2006/wordml" xmlns:wps="http://schemas.microsoft.com/office/word/2010/wordprocessingShape" mc:Ignorable="w14 w15 w16se w16cid w16 w16cex w16sdtdh w16sdtfl w16du wp14">
   <w:p>
     <w:pPr>
       <w:pStyle w:val="Header"/>
@@ -10804,7 +10911,7 @@
 </file>
 
 <file path=word/styles.xml><?xml version="1.0" encoding="utf-8"?>
-<w:styles xmlns:mc="http://schemas.openxmlformats.org/markup-compatibility/2006" xmlns:r="http://schemas.openxmlformats.org/officeDocument/2006/relationships" xmlns:w="http://schemas.openxmlformats.org/wordprocessingml/2006/main" xmlns:w14="http://schemas.microsoft.com/office/word/2010/wordml" xmlns:w15="http://schemas.microsoft.com/office/word/2012/wordml" xmlns:w16cex="http://schemas.microsoft.com/office/word/2018/wordml/cex" xmlns:w16cid="http://schemas.microsoft.com/office/word/2016/wordml/cid" xmlns:w16="http://schemas.microsoft.com/office/word/2018/wordml" xmlns:w16du="http://schemas.microsoft.com/office/word/2023/wordml/word16du" xmlns:w16sdtdh="http://schemas.microsoft.com/office/word/2020/wordml/sdtdatahash" xmlns:w16se="http://schemas.microsoft.com/office/word/2015/wordml/symex" mc:Ignorable="w14 w15 w16se w16cid w16 w16cex w16sdtdh w16du">
+<w:styles xmlns:mc="http://schemas.openxmlformats.org/markup-compatibility/2006" xmlns:r="http://schemas.openxmlformats.org/officeDocument/2006/relationships" xmlns:w="http://schemas.openxmlformats.org/wordprocessingml/2006/main" xmlns:w14="http://schemas.microsoft.com/office/word/2010/wordml" xmlns:w15="http://schemas.microsoft.com/office/word/2012/wordml" xmlns:w16cex="http://schemas.microsoft.com/office/word/2018/wordml/cex" xmlns:w16cid="http://schemas.microsoft.com/office/word/2016/wordml/cid" xmlns:w16="http://schemas.microsoft.com/office/word/2018/wordml" xmlns:w16du="http://schemas.microsoft.com/office/word/2023/wordml/word16du" xmlns:w16sdtdh="http://schemas.microsoft.com/office/word/2020/wordml/sdtdatahash" xmlns:w16sdtfl="http://schemas.microsoft.com/office/word/2024/wordml/sdtformatlock" xmlns:w16se="http://schemas.microsoft.com/office/word/2015/wordml/symex" mc:Ignorable="w14 w15 w16se w16cid w16 w16cex w16sdtdh w16sdtfl w16du">
   <w:docDefaults>
     <w:rPrDefault>
       <w:rPr>

</xml_diff>